<commit_message>
add tests and requirements.txt
</commit_message>
<xml_diff>
--- a/manual test plan .docx
+++ b/manual test plan .docx
@@ -206,13 +206,7 @@
     </w:p>
     <w:p>
       <w:r>
-        <w:t xml:space="preserve">Right click the “test” </w:t>
-      </w:r>
-      <w:r>
-        <w:t>directory</w:t>
-      </w:r>
-      <w:r>
-        <w:t xml:space="preserve"> and hit “Run ‘</w:t>
+        <w:t>Right click the “test” directory and hit “Run ‘</w:t>
       </w:r>
       <w:proofErr w:type="spellStart"/>
       <w:r>
@@ -367,13 +361,7 @@
     </w:p>
     <w:p>
       <w:r>
-        <w:t>Print the parsed list of all subject if valid</w:t>
-      </w:r>
-      <w:r>
-        <w:t xml:space="preserve"> year-semester</w:t>
-      </w:r>
-      <w:r>
-        <w:t xml:space="preserve">. </w:t>
+        <w:t xml:space="preserve">Print the parsed list of all subject if valid year-semester. </w:t>
       </w:r>
     </w:p>
     <w:p/>
@@ -572,19 +560,7 @@
     <w:p/>
     <w:p>
       <w:r>
-        <w:t>The list of all courses partitioned by subject</w:t>
-      </w:r>
-      <w:r>
-        <w:t xml:space="preserve"> </w:t>
-      </w:r>
-      <w:r>
-        <w:t>id</w:t>
-      </w:r>
-      <w:r>
-        <w:t xml:space="preserve"> in databased</w:t>
-      </w:r>
-      <w:r>
-        <w:t>:</w:t>
+        <w:t>The list of all courses partitioned by subject id in databased:</w:t>
       </w:r>
     </w:p>
     <w:p>
@@ -870,13 +846,7 @@
     </w:p>
     <w:p>
       <w:r>
-        <w:t>Print the parsed</w:t>
-      </w:r>
-      <w:r>
-        <w:t xml:space="preserve"> course info</w:t>
-      </w:r>
-      <w:r>
-        <w:t xml:space="preserve"> for valid input. </w:t>
+        <w:t xml:space="preserve">Print the parsed course info for valid input. </w:t>
       </w:r>
     </w:p>
     <w:p/>
@@ -921,6 +891,368 @@
                     <a:xfrm>
                       <a:off x="0" y="0"/>
                       <a:ext cx="5943600" cy="4718050"/>
+                    </a:xfrm>
+                    <a:prstGeom prst="rect">
+                      <a:avLst/>
+                    </a:prstGeom>
+                  </pic:spPr>
+                </pic:pic>
+              </a:graphicData>
+            </a:graphic>
+          </wp:inline>
+        </w:drawing>
+      </w:r>
+    </w:p>
+    <w:p/>
+    <w:p/>
+    <w:p>
+      <w:r>
+        <w:lastRenderedPageBreak/>
+        <w:t xml:space="preserve">Static UI: </w:t>
+      </w:r>
+    </w:p>
+    <w:p>
+      <w:r>
+        <w:t xml:space="preserve">Home Screen: </w:t>
+      </w:r>
+    </w:p>
+    <w:p>
+      <w:r>
+        <w:rPr>
+          <w:noProof/>
+        </w:rPr>
+        <w:drawing>
+          <wp:inline distT="0" distB="0" distL="0" distR="0" wp14:anchorId="5F8C50B3" wp14:editId="338D3847">
+            <wp:extent cx="2923709" cy="6103620"/>
+            <wp:effectExtent l="0" t="0" r="0" b="5080"/>
+            <wp:docPr id="11" name="Picture 11" descr="Graphical user interface, application&#10;&#10;Description automatically generated"/>
+            <wp:cNvGraphicFramePr>
+              <a:graphicFrameLocks xmlns:a="http://schemas.openxmlformats.org/drawingml/2006/main" noChangeAspect="1"/>
+            </wp:cNvGraphicFramePr>
+            <a:graphic xmlns:a="http://schemas.openxmlformats.org/drawingml/2006/main">
+              <a:graphicData uri="http://schemas.openxmlformats.org/drawingml/2006/picture">
+                <pic:pic xmlns:pic="http://schemas.openxmlformats.org/drawingml/2006/picture">
+                  <pic:nvPicPr>
+                    <pic:cNvPr id="11" name="Picture 11" descr="Graphical user interface, application&#10;&#10;Description automatically generated"/>
+                    <pic:cNvPicPr/>
+                  </pic:nvPicPr>
+                  <pic:blipFill>
+                    <a:blip r:embed="rId18" cstate="print">
+                      <a:extLst>
+                        <a:ext uri="{28A0092B-C50C-407E-A947-70E740481C1C}">
+                          <a14:useLocalDpi xmlns:a14="http://schemas.microsoft.com/office/drawing/2010/main" val="0"/>
+                        </a:ext>
+                      </a:extLst>
+                    </a:blip>
+                    <a:stretch>
+                      <a:fillRect/>
+                    </a:stretch>
+                  </pic:blipFill>
+                  <pic:spPr>
+                    <a:xfrm>
+                      <a:off x="0" y="0"/>
+                      <a:ext cx="2923985" cy="6104196"/>
+                    </a:xfrm>
+                    <a:prstGeom prst="rect">
+                      <a:avLst/>
+                    </a:prstGeom>
+                  </pic:spPr>
+                </pic:pic>
+              </a:graphicData>
+            </a:graphic>
+          </wp:inline>
+        </w:drawing>
+      </w:r>
+    </w:p>
+    <w:p/>
+    <w:p>
+      <w:r>
+        <w:br w:type="page"/>
+      </w:r>
+    </w:p>
+    <w:p/>
+    <w:p>
+      <w:r>
+        <w:t xml:space="preserve">Schedule View Screen: </w:t>
+      </w:r>
+    </w:p>
+    <w:p>
+      <w:r>
+        <w:rPr>
+          <w:noProof/>
+        </w:rPr>
+        <w:drawing>
+          <wp:inline distT="0" distB="0" distL="0" distR="0" wp14:anchorId="68BF3211" wp14:editId="54ECF7E8">
+            <wp:extent cx="3447852" cy="7143750"/>
+            <wp:effectExtent l="0" t="0" r="0" b="0"/>
+            <wp:docPr id="14" name="Picture 14" descr="Chart&#10;&#10;Description automatically generated"/>
+            <wp:cNvGraphicFramePr>
+              <a:graphicFrameLocks xmlns:a="http://schemas.openxmlformats.org/drawingml/2006/main" noChangeAspect="1"/>
+            </wp:cNvGraphicFramePr>
+            <a:graphic xmlns:a="http://schemas.openxmlformats.org/drawingml/2006/main">
+              <a:graphicData uri="http://schemas.openxmlformats.org/drawingml/2006/picture">
+                <pic:pic xmlns:pic="http://schemas.openxmlformats.org/drawingml/2006/picture">
+                  <pic:nvPicPr>
+                    <pic:cNvPr id="14" name="Picture 14" descr="Chart&#10;&#10;Description automatically generated"/>
+                    <pic:cNvPicPr/>
+                  </pic:nvPicPr>
+                  <pic:blipFill>
+                    <a:blip r:embed="rId19">
+                      <a:extLst>
+                        <a:ext uri="{28A0092B-C50C-407E-A947-70E740481C1C}">
+                          <a14:useLocalDpi xmlns:a14="http://schemas.microsoft.com/office/drawing/2010/main" val="0"/>
+                        </a:ext>
+                      </a:extLst>
+                    </a:blip>
+                    <a:stretch>
+                      <a:fillRect/>
+                    </a:stretch>
+                  </pic:blipFill>
+                  <pic:spPr>
+                    <a:xfrm>
+                      <a:off x="0" y="0"/>
+                      <a:ext cx="3449277" cy="7146703"/>
+                    </a:xfrm>
+                    <a:prstGeom prst="rect">
+                      <a:avLst/>
+                    </a:prstGeom>
+                  </pic:spPr>
+                </pic:pic>
+              </a:graphicData>
+            </a:graphic>
+          </wp:inline>
+        </w:drawing>
+      </w:r>
+    </w:p>
+    <w:p>
+      <w:r>
+        <w:br w:type="page"/>
+      </w:r>
+    </w:p>
+    <w:p/>
+    <w:p>
+      <w:r>
+        <w:t xml:space="preserve">Courses Screen: </w:t>
+      </w:r>
+    </w:p>
+    <w:p>
+      <w:r>
+        <w:rPr>
+          <w:noProof/>
+        </w:rPr>
+        <w:drawing>
+          <wp:inline distT="0" distB="0" distL="0" distR="0" wp14:anchorId="7A34DCCD" wp14:editId="695E3512">
+            <wp:extent cx="3603377" cy="7669530"/>
+            <wp:effectExtent l="0" t="0" r="3810" b="1270"/>
+            <wp:docPr id="15" name="Picture 15" descr="Graphical user interface, application&#10;&#10;Description automatically generated"/>
+            <wp:cNvGraphicFramePr>
+              <a:graphicFrameLocks xmlns:a="http://schemas.openxmlformats.org/drawingml/2006/main" noChangeAspect="1"/>
+            </wp:cNvGraphicFramePr>
+            <a:graphic xmlns:a="http://schemas.openxmlformats.org/drawingml/2006/main">
+              <a:graphicData uri="http://schemas.openxmlformats.org/drawingml/2006/picture">
+                <pic:pic xmlns:pic="http://schemas.openxmlformats.org/drawingml/2006/picture">
+                  <pic:nvPicPr>
+                    <pic:cNvPr id="15" name="Picture 15" descr="Graphical user interface, application&#10;&#10;Description automatically generated"/>
+                    <pic:cNvPicPr/>
+                  </pic:nvPicPr>
+                  <pic:blipFill>
+                    <a:blip r:embed="rId20">
+                      <a:extLst>
+                        <a:ext uri="{28A0092B-C50C-407E-A947-70E740481C1C}">
+                          <a14:useLocalDpi xmlns:a14="http://schemas.microsoft.com/office/drawing/2010/main" val="0"/>
+                        </a:ext>
+                      </a:extLst>
+                    </a:blip>
+                    <a:stretch>
+                      <a:fillRect/>
+                    </a:stretch>
+                  </pic:blipFill>
+                  <pic:spPr>
+                    <a:xfrm>
+                      <a:off x="0" y="0"/>
+                      <a:ext cx="3604243" cy="7671373"/>
+                    </a:xfrm>
+                    <a:prstGeom prst="rect">
+                      <a:avLst/>
+                    </a:prstGeom>
+                  </pic:spPr>
+                </pic:pic>
+              </a:graphicData>
+            </a:graphic>
+          </wp:inline>
+        </w:drawing>
+      </w:r>
+    </w:p>
+    <w:p>
+      <w:r>
+        <w:br w:type="page"/>
+      </w:r>
+    </w:p>
+    <w:p>
+      <w:r>
+        <w:lastRenderedPageBreak/>
+        <w:t>Course Info Screen:</w:t>
+      </w:r>
+    </w:p>
+    <w:p>
+      <w:r>
+        <w:rPr>
+          <w:noProof/>
+        </w:rPr>
+        <w:drawing>
+          <wp:inline distT="0" distB="0" distL="0" distR="0" wp14:anchorId="4F6B8DAC" wp14:editId="0743DDEE">
+            <wp:extent cx="3332780" cy="7086600"/>
+            <wp:effectExtent l="0" t="0" r="0" b="0"/>
+            <wp:docPr id="16" name="Picture 16" descr="Graphical user interface, application, Word&#10;&#10;Description automatically generated"/>
+            <wp:cNvGraphicFramePr>
+              <a:graphicFrameLocks xmlns:a="http://schemas.openxmlformats.org/drawingml/2006/main" noChangeAspect="1"/>
+            </wp:cNvGraphicFramePr>
+            <a:graphic xmlns:a="http://schemas.openxmlformats.org/drawingml/2006/main">
+              <a:graphicData uri="http://schemas.openxmlformats.org/drawingml/2006/picture">
+                <pic:pic xmlns:pic="http://schemas.openxmlformats.org/drawingml/2006/picture">
+                  <pic:nvPicPr>
+                    <pic:cNvPr id="16" name="Picture 16" descr="Graphical user interface, application, Word&#10;&#10;Description automatically generated"/>
+                    <pic:cNvPicPr/>
+                  </pic:nvPicPr>
+                  <pic:blipFill>
+                    <a:blip r:embed="rId21">
+                      <a:extLst>
+                        <a:ext uri="{28A0092B-C50C-407E-A947-70E740481C1C}">
+                          <a14:useLocalDpi xmlns:a14="http://schemas.microsoft.com/office/drawing/2010/main" val="0"/>
+                        </a:ext>
+                      </a:extLst>
+                    </a:blip>
+                    <a:stretch>
+                      <a:fillRect/>
+                    </a:stretch>
+                  </pic:blipFill>
+                  <pic:spPr>
+                    <a:xfrm>
+                      <a:off x="0" y="0"/>
+                      <a:ext cx="3333642" cy="7088433"/>
+                    </a:xfrm>
+                    <a:prstGeom prst="rect">
+                      <a:avLst/>
+                    </a:prstGeom>
+                  </pic:spPr>
+                </pic:pic>
+              </a:graphicData>
+            </a:graphic>
+          </wp:inline>
+        </w:drawing>
+      </w:r>
+    </w:p>
+    <w:p/>
+    <w:p>
+      <w:r>
+        <w:br w:type="page"/>
+      </w:r>
+    </w:p>
+    <w:p>
+      <w:r>
+        <w:lastRenderedPageBreak/>
+        <w:t>Restrictions Screen:</w:t>
+      </w:r>
+    </w:p>
+    <w:p>
+      <w:r>
+        <w:t xml:space="preserve"> </w:t>
+      </w:r>
+      <w:r>
+        <w:rPr>
+          <w:noProof/>
+        </w:rPr>
+        <w:drawing>
+          <wp:inline distT="0" distB="0" distL="0" distR="0" wp14:anchorId="4655E7C3" wp14:editId="0287F95F">
+            <wp:extent cx="3621419" cy="7589520"/>
+            <wp:effectExtent l="0" t="0" r="0" b="5080"/>
+            <wp:docPr id="17" name="Picture 17" descr="Graphical user interface, application, Teams&#10;&#10;Description automatically generated"/>
+            <wp:cNvGraphicFramePr>
+              <a:graphicFrameLocks xmlns:a="http://schemas.openxmlformats.org/drawingml/2006/main" noChangeAspect="1"/>
+            </wp:cNvGraphicFramePr>
+            <a:graphic xmlns:a="http://schemas.openxmlformats.org/drawingml/2006/main">
+              <a:graphicData uri="http://schemas.openxmlformats.org/drawingml/2006/picture">
+                <pic:pic xmlns:pic="http://schemas.openxmlformats.org/drawingml/2006/picture">
+                  <pic:nvPicPr>
+                    <pic:cNvPr id="17" name="Picture 17" descr="Graphical user interface, application, Teams&#10;&#10;Description automatically generated"/>
+                    <pic:cNvPicPr/>
+                  </pic:nvPicPr>
+                  <pic:blipFill>
+                    <a:blip r:embed="rId22">
+                      <a:extLst>
+                        <a:ext uri="{28A0092B-C50C-407E-A947-70E740481C1C}">
+                          <a14:useLocalDpi xmlns:a14="http://schemas.microsoft.com/office/drawing/2010/main" val="0"/>
+                        </a:ext>
+                      </a:extLst>
+                    </a:blip>
+                    <a:stretch>
+                      <a:fillRect/>
+                    </a:stretch>
+                  </pic:blipFill>
+                  <pic:spPr>
+                    <a:xfrm>
+                      <a:off x="0" y="0"/>
+                      <a:ext cx="3622151" cy="7591054"/>
+                    </a:xfrm>
+                    <a:prstGeom prst="rect">
+                      <a:avLst/>
+                    </a:prstGeom>
+                  </pic:spPr>
+                </pic:pic>
+              </a:graphicData>
+            </a:graphic>
+          </wp:inline>
+        </w:drawing>
+      </w:r>
+    </w:p>
+    <w:p>
+      <w:r>
+        <w:br w:type="page"/>
+      </w:r>
+    </w:p>
+    <w:p>
+      <w:r>
+        <w:lastRenderedPageBreak/>
+        <w:t xml:space="preserve">Factors’ Importance Screen: </w:t>
+      </w:r>
+    </w:p>
+    <w:p/>
+    <w:p>
+      <w:r>
+        <w:rPr>
+          <w:noProof/>
+        </w:rPr>
+        <w:drawing>
+          <wp:inline distT="0" distB="0" distL="0" distR="0" wp14:anchorId="6C6476E0" wp14:editId="34760376">
+            <wp:extent cx="3430101" cy="7292340"/>
+            <wp:effectExtent l="0" t="0" r="0" b="0"/>
+            <wp:docPr id="18" name="Picture 18" descr="A picture containing timeline&#10;&#10;Description automatically generated"/>
+            <wp:cNvGraphicFramePr>
+              <a:graphicFrameLocks xmlns:a="http://schemas.openxmlformats.org/drawingml/2006/main" noChangeAspect="1"/>
+            </wp:cNvGraphicFramePr>
+            <a:graphic xmlns:a="http://schemas.openxmlformats.org/drawingml/2006/main">
+              <a:graphicData uri="http://schemas.openxmlformats.org/drawingml/2006/picture">
+                <pic:pic xmlns:pic="http://schemas.openxmlformats.org/drawingml/2006/picture">
+                  <pic:nvPicPr>
+                    <pic:cNvPr id="18" name="Picture 18" descr="A picture containing timeline&#10;&#10;Description automatically generated"/>
+                    <pic:cNvPicPr/>
+                  </pic:nvPicPr>
+                  <pic:blipFill>
+                    <a:blip r:embed="rId23">
+                      <a:extLst>
+                        <a:ext uri="{28A0092B-C50C-407E-A947-70E740481C1C}">
+                          <a14:useLocalDpi xmlns:a14="http://schemas.microsoft.com/office/drawing/2010/main" val="0"/>
+                        </a:ext>
+                      </a:extLst>
+                    </a:blip>
+                    <a:stretch>
+                      <a:fillRect/>
+                    </a:stretch>
+                  </pic:blipFill>
+                  <pic:spPr>
+                    <a:xfrm>
+                      <a:off x="0" y="0"/>
+                      <a:ext cx="3432075" cy="7296537"/>
                     </a:xfrm>
                     <a:prstGeom prst="rect">
                       <a:avLst/>

</xml_diff>